<commit_message>
Added pptx and modified Devis
</commit_message>
<xml_diff>
--- a/Devis amélioration.docx
+++ b/Devis amélioration.docx
@@ -689,34 +689,16 @@
                                     </w:rPr>
                                     <w:t xml:space="preserve">Email : </w:t>
                                   </w:r>
-                                  <w:r>
-                                    <w:fldChar w:fldCharType="begin"/>
-                                  </w:r>
-                                  <w:r>
-                                    <w:rPr>
-                                      <w:lang w:val="fr-FR"/>
-                                    </w:rPr>
-                                    <w:instrText xml:space="preserve"> HYPERLINK "mailto:contact@deviant.fr" </w:instrText>
-                                  </w:r>
-                                  <w:r>
-                                    <w:fldChar w:fldCharType="separate"/>
-                                  </w:r>
-                                  <w:r>
-                                    <w:rPr>
-                                      <w:rStyle w:val="Lienhypertexte"/>
-                                      <w:sz w:val="18"/>
-                                      <w:lang w:val="fr-FR"/>
-                                    </w:rPr>
-                                    <w:t>contact@deviant.fr</w:t>
-                                  </w:r>
-                                  <w:r>
-                                    <w:rPr>
-                                      <w:rStyle w:val="Lienhypertexte"/>
-                                      <w:sz w:val="18"/>
-                                      <w:lang w:val="fr-FR"/>
-                                    </w:rPr>
-                                    <w:fldChar w:fldCharType="end"/>
-                                  </w:r>
+                                  <w:hyperlink r:id="rId8" w:history="1">
+                                    <w:r>
+                                      <w:rPr>
+                                        <w:rStyle w:val="Lienhypertexte"/>
+                                        <w:sz w:val="18"/>
+                                        <w:lang w:val="fr-FR"/>
+                                      </w:rPr>
+                                      <w:t>contact@deviant.fr</w:t>
+                                    </w:r>
+                                  </w:hyperlink>
                                 </w:p>
                                 <w:p>
                                   <w:pPr>
@@ -3668,8 +3650,6 @@
                     </w:rPr>
                     <w:t>1428</w:t>
                   </w:r>
-                  <w:bookmarkStart w:id="0" w:name="_GoBack"/>
-                  <w:bookmarkEnd w:id="0"/>
                   <w:r>
                     <w:rPr>
                       <w:lang w:val="fr-FR"/>
@@ -3706,6 +3686,8 @@
             </w:pPr>
           </w:p>
         </w:tc>
+        <w:bookmarkStart w:id="0" w:name="_GoBack"/>
+        <w:bookmarkEnd w:id="0"/>
       </w:tr>
     </w:tbl>
     <w:tbl>
@@ -3830,13 +3812,6 @@
     </w:p>
     <w:p>
       <w:pPr>
-        <w:rPr>
-          <w:lang w:val="fr-FR"/>
-        </w:rPr>
-      </w:pPr>
-    </w:p>
-    <w:p>
-      <w:pPr>
         <w:pStyle w:val="thankyou"/>
         <w:rPr>
           <w:lang w:val="fr-FR"/>
@@ -3846,7 +3821,6 @@
         <w:rPr>
           <w:lang w:val="fr-FR"/>
         </w:rPr>
-        <w:lastRenderedPageBreak/>
         <w:t>Merci de votre commande</w:t>
       </w:r>
     </w:p>
@@ -3883,7 +3857,7 @@
         <v:path o:extrusionok="f" gradientshapeok="t" o:connecttype="rect"/>
         <o:lock v:ext="edit" aspectratio="t"/>
       </v:shapetype>
-      <v:shape id="_x0000_i1028" type="#_x0000_t75" alt="Logo placeholder" style="width:3in;height:3in" o:bullet="t">
+      <v:shape id="_x0000_i1030" type="#_x0000_t75" alt="Logo placeholder" style="width:3in;height:3in" o:bullet="t">
         <v:imagedata r:id="rId1" o:title="template_logo"/>
       </v:shape>
     </w:pict>
@@ -4561,7 +4535,7 @@
     <w:name w:val="thank you"/>
     <w:basedOn w:val="Normal"/>
     <w:autoRedefine/>
-    <w:rsid w:val="009A5870"/>
+    <w:rsid w:val="00054CF9"/>
     <w:pPr>
       <w:spacing w:before="100"/>
       <w:jc w:val="center"/>
@@ -4973,6 +4947,7 @@
     <w:rsid w:val="0021480E"/>
     <w:rsid w:val="00844C2A"/>
     <w:rsid w:val="00AB1E49"/>
+    <w:rsid w:val="00C07D68"/>
     <w:rsid w:val="00DD4E9F"/>
     <w:rsid w:val="00FF2BC4"/>
   </w:rsids>
@@ -5769,7 +5744,7 @@
 </file>
 
 <file path=customXml/itemProps2.xml><?xml version="1.0" encoding="utf-8"?>
-<ds:datastoreItem xmlns:ds="http://schemas.openxmlformats.org/officeDocument/2006/customXml" ds:itemID="{DCAD22E6-B92E-4A6C-8337-E1E1346BED0A}">
+<ds:datastoreItem xmlns:ds="http://schemas.openxmlformats.org/officeDocument/2006/customXml" ds:itemID="{E0D0489C-9B9E-467D-BFF1-0F4A23146C2E}">
   <ds:schemaRefs>
     <ds:schemaRef ds:uri="http://schemas.openxmlformats.org/officeDocument/2006/bibliography"/>
   </ds:schemaRefs>

</xml_diff>